<commit_message>
ajout doc node red
</commit_message>
<xml_diff>
--- a/Documentation_Professeur/cdcBarrieresLaser2022_versionFinale.docx
+++ b/Documentation_Professeur/cdcBarrieresLaser2022_versionFinale.docx
@@ -1,6 +1,6 @@
 
 <file path=word/document.xml><?xml version="1.0" encoding="utf-8"?>
-<w:document xmlns:wpc="http://schemas.microsoft.com/office/word/2010/wordprocessingCanvas" xmlns:cx="http://schemas.microsoft.com/office/drawing/2014/chartex" xmlns:cx1="http://schemas.microsoft.com/office/drawing/2015/9/8/chartex" xmlns:cx2="http://schemas.microsoft.com/office/drawing/2015/10/21/chartex" xmlns:cx3="http://schemas.microsoft.com/office/drawing/2016/5/9/chartex" xmlns:cx4="http://schemas.microsoft.com/office/drawing/2016/5/10/chartex" xmlns:cx5="http://schemas.microsoft.com/office/drawing/2016/5/11/chartex" xmlns:cx6="http://schemas.microsoft.com/office/drawing/2016/5/12/chartex" xmlns:cx7="http://schemas.microsoft.com/office/drawing/2016/5/13/chartex" xmlns:cx8="http://schemas.microsoft.com/office/drawing/2016/5/14/chartex" xmlns:mc="http://schemas.openxmlformats.org/markup-compatibility/2006" xmlns:aink="http://schemas.microsoft.com/office/drawing/2016/ink" xmlns:am3d="http://schemas.microsoft.com/office/drawing/2017/model3d" xmlns:o="urn:schemas-microsoft-com:office:office" xmlns:r="http://schemas.openxmlformats.org/officeDocument/2006/relationships" xmlns:m="http://schemas.openxmlformats.org/officeDocument/2006/math" xmlns:v="urn:schemas-microsoft-com:vml" xmlns:wp14="http://schemas.microsoft.com/office/word/2010/wordprocessingDrawing" xmlns:wp="http://schemas.openxmlformats.org/drawingml/2006/wordprocessingDrawing" xmlns:w10="urn:schemas-microsoft-com:office:word" xmlns:w="http://schemas.openxmlformats.org/wordprocessingml/2006/main" xmlns:w14="http://schemas.microsoft.com/office/word/2010/wordml" xmlns:w15="http://schemas.microsoft.com/office/word/2012/wordml" xmlns:w16cex="http://schemas.microsoft.com/office/word/2018/wordml/cex" xmlns:w16cid="http://schemas.microsoft.com/office/word/2016/wordml/cid" xmlns:w16="http://schemas.microsoft.com/office/word/2018/wordml" xmlns:w16se="http://schemas.microsoft.com/office/word/2015/wordml/symex" xmlns:wpg="http://schemas.microsoft.com/office/word/2010/wordprocessingGroup" xmlns:wpi="http://schemas.microsoft.com/office/word/2010/wordprocessingInk" xmlns:wne="http://schemas.microsoft.com/office/word/2006/wordml" xmlns:wps="http://schemas.microsoft.com/office/word/2010/wordprocessingShape" mc:Ignorable="w14 w15 w16se w16cid w16 w16cex wp14">
+<w:document xmlns:wpc="http://schemas.microsoft.com/office/word/2010/wordprocessingCanvas" xmlns:cx="http://schemas.microsoft.com/office/drawing/2014/chartex" xmlns:cx1="http://schemas.microsoft.com/office/drawing/2015/9/8/chartex" xmlns:cx2="http://schemas.microsoft.com/office/drawing/2015/10/21/chartex" xmlns:cx3="http://schemas.microsoft.com/office/drawing/2016/5/9/chartex" xmlns:cx4="http://schemas.microsoft.com/office/drawing/2016/5/10/chartex" xmlns:cx5="http://schemas.microsoft.com/office/drawing/2016/5/11/chartex" xmlns:cx6="http://schemas.microsoft.com/office/drawing/2016/5/12/chartex" xmlns:cx7="http://schemas.microsoft.com/office/drawing/2016/5/13/chartex" xmlns:cx8="http://schemas.microsoft.com/office/drawing/2016/5/14/chartex" xmlns:mc="http://schemas.openxmlformats.org/markup-compatibility/2006" xmlns:aink="http://schemas.microsoft.com/office/drawing/2016/ink" xmlns:am3d="http://schemas.microsoft.com/office/drawing/2017/model3d" xmlns:o="urn:schemas-microsoft-com:office:office" xmlns:oel="http://schemas.microsoft.com/office/2019/extlst" xmlns:r="http://schemas.openxmlformats.org/officeDocument/2006/relationships" xmlns:m="http://schemas.openxmlformats.org/officeDocument/2006/math" xmlns:v="urn:schemas-microsoft-com:vml" xmlns:wp14="http://schemas.microsoft.com/office/word/2010/wordprocessingDrawing" xmlns:wp="http://schemas.openxmlformats.org/drawingml/2006/wordprocessingDrawing" xmlns:w10="urn:schemas-microsoft-com:office:word" xmlns:w="http://schemas.openxmlformats.org/wordprocessingml/2006/main" xmlns:w14="http://schemas.microsoft.com/office/word/2010/wordml" xmlns:w15="http://schemas.microsoft.com/office/word/2012/wordml" xmlns:w16cex="http://schemas.microsoft.com/office/word/2018/wordml/cex" xmlns:w16cid="http://schemas.microsoft.com/office/word/2016/wordml/cid" xmlns:w16="http://schemas.microsoft.com/office/word/2018/wordml" xmlns:w16sdtdh="http://schemas.microsoft.com/office/word/2020/wordml/sdtdatahash" xmlns:w16se="http://schemas.microsoft.com/office/word/2015/wordml/symex" xmlns:wpg="http://schemas.microsoft.com/office/word/2010/wordprocessingGroup" xmlns:wpi="http://schemas.microsoft.com/office/word/2010/wordprocessingInk" xmlns:wne="http://schemas.microsoft.com/office/word/2006/wordml" xmlns:wps="http://schemas.microsoft.com/office/word/2010/wordprocessingShape" mc:Ignorable="w14 w15 w16se w16cid w16 w16cex w16sdtdh wp14">
   <w:body>
     <w:tbl>
       <w:tblPr>
@@ -2289,11 +2289,9 @@
             <w:vAlign w:val="center"/>
           </w:tcPr>
           <w:p>
-            <w:proofErr w:type="spellStart"/>
             <w:r>
               <w:t>Cerema</w:t>
             </w:r>
-            <w:proofErr w:type="spellEnd"/>
           </w:p>
         </w:tc>
       </w:tr>
@@ -2354,13 +2352,8 @@
             <w:vAlign w:val="center"/>
           </w:tcPr>
           <w:p>
-            <w:proofErr w:type="spellStart"/>
-            <w:r>
-              <w:t>Eric</w:t>
-            </w:r>
-            <w:proofErr w:type="spellEnd"/>
-            <w:r>
-              <w:t xml:space="preserve"> KLEIN</w:t>
+            <w:r>
+              <w:t>Eric KLEIN</w:t>
             </w:r>
             <w:r>
               <w:t xml:space="preserve"> et Claude STEIN</w:t>
@@ -2736,7 +2729,7 @@
                     <pic:cNvPicPr/>
                   </pic:nvPicPr>
                   <pic:blipFill>
-                    <a:blip r:embed="rId8">
+                    <a:blip r:embed="rId11">
                       <a:extLst>
                         <a:ext uri="{28A0092B-C50C-407E-A947-70E740481C1C}">
                           <a14:useLocalDpi xmlns:a14="http://schemas.microsoft.com/office/drawing/2010/main" val="0"/>
@@ -2829,25 +2822,7 @@
           <w:sz w:val="22"/>
           <w:szCs w:val="22"/>
         </w:rPr>
-        <w:t>d’</w:t>
-      </w:r>
-      <w:proofErr w:type="spellStart"/>
-      <w:r>
-        <w:rPr>
-          <w:rFonts w:ascii="Arial" w:hAnsi="Arial" w:cs="Arial"/>
-          <w:sz w:val="22"/>
-          <w:szCs w:val="22"/>
-        </w:rPr>
-        <w:t>interdistances</w:t>
-      </w:r>
-      <w:proofErr w:type="spellEnd"/>
-      <w:r>
-        <w:rPr>
-          <w:rFonts w:ascii="Arial" w:hAnsi="Arial" w:cs="Arial"/>
-          <w:sz w:val="22"/>
-          <w:szCs w:val="22"/>
-        </w:rPr>
-        <w:t xml:space="preserve"> véhiculaires </w:t>
+        <w:t xml:space="preserve">d’interdistances véhiculaires </w:t>
       </w:r>
       <w:r>
         <w:rPr>
@@ -2933,7 +2908,7 @@
                     </pic:cNvPicPr>
                   </pic:nvPicPr>
                   <pic:blipFill>
-                    <a:blip r:embed="rId9">
+                    <a:blip r:embed="rId12">
                       <a:clrChange>
                         <a:clrFrom>
                           <a:srgbClr val="FFFFFF"/>
@@ -3280,25 +3255,7 @@
           <w:sz w:val="22"/>
           <w:szCs w:val="22"/>
         </w:rPr>
-        <w:t xml:space="preserve">Le </w:t>
-      </w:r>
-      <w:proofErr w:type="spellStart"/>
-      <w:r>
-        <w:rPr>
-          <w:rFonts w:ascii="Arial" w:hAnsi="Arial" w:cs="Arial"/>
-          <w:sz w:val="22"/>
-          <w:szCs w:val="22"/>
-        </w:rPr>
-        <w:t>Cerema</w:t>
-      </w:r>
-      <w:proofErr w:type="spellEnd"/>
-      <w:r>
-        <w:rPr>
-          <w:rFonts w:ascii="Arial" w:hAnsi="Arial" w:cs="Arial"/>
-          <w:sz w:val="22"/>
-          <w:szCs w:val="22"/>
-        </w:rPr>
-        <w:t xml:space="preserve"> Est, a prévu d’adapter ce système dans le cadre de </w:t>
+        <w:t xml:space="preserve">Le Cerema Est, a prévu d’adapter ce système dans le cadre de </w:t>
       </w:r>
       <w:r>
         <w:rPr>
@@ -3829,11 +3786,9 @@
       <w:r>
         <w:t xml:space="preserve">doivent être consultables en temps réel sur le site de mesure et archivées afin de pouvoir faire l'objet d'un dépouillement plus approfondi dans les locaux de </w:t>
       </w:r>
-      <w:proofErr w:type="spellStart"/>
       <w:r>
         <w:t>Cerema</w:t>
       </w:r>
-      <w:proofErr w:type="spellEnd"/>
       <w:r>
         <w:t>. Pour des questions de sécurité, les mesures ne seront archivées qu'en interne (pas sur le Web).</w:t>
       </w:r>
@@ -3985,7 +3940,7 @@
                     <pic:cNvPicPr/>
                   </pic:nvPicPr>
                   <pic:blipFill>
-                    <a:blip r:embed="rId10"/>
+                    <a:blip r:embed="rId13"/>
                     <a:stretch>
                       <a:fillRect/>
                     </a:stretch>
@@ -4078,7 +4033,7 @@
                     <pic:cNvPicPr/>
                   </pic:nvPicPr>
                   <pic:blipFill>
-                    <a:blip r:embed="rId11" cstate="print">
+                    <a:blip r:embed="rId14" cstate="print">
                       <a:extLst>
                         <a:ext uri="{28A0092B-C50C-407E-A947-70E740481C1C}">
                           <a14:useLocalDpi xmlns:a14="http://schemas.microsoft.com/office/drawing/2010/main" val="0"/>
@@ -4202,7 +4157,7 @@
                     <pic:cNvPicPr/>
                   </pic:nvPicPr>
                   <pic:blipFill>
-                    <a:blip r:embed="rId12"/>
+                    <a:blip r:embed="rId15"/>
                     <a:stretch>
                       <a:fillRect/>
                     </a:stretch>
@@ -4308,7 +4263,7 @@
                     <pic:cNvPicPr/>
                   </pic:nvPicPr>
                   <pic:blipFill>
-                    <a:blip r:embed="rId13"/>
+                    <a:blip r:embed="rId16"/>
                     <a:stretch>
                       <a:fillRect/>
                     </a:stretch>
@@ -4340,13 +4295,8 @@
         <w:t xml:space="preserve">Une première réflexion avec </w:t>
       </w:r>
       <w:r>
-        <w:t xml:space="preserve">le </w:t>
-      </w:r>
-      <w:proofErr w:type="spellStart"/>
-      <w:r>
-        <w:t>Cerema</w:t>
-      </w:r>
-      <w:proofErr w:type="spellEnd"/>
+        <w:t>le Cerema</w:t>
+      </w:r>
       <w:r>
         <w:t xml:space="preserve"> nous a amené à imaginer le système suivant :</w:t>
       </w:r>
@@ -4566,31 +4516,7 @@
         <w:t>des</w:t>
       </w:r>
       <w:r>
-        <w:t xml:space="preserve"> </w:t>
-      </w:r>
-      <w:proofErr w:type="spellStart"/>
-      <w:r>
-        <w:t>Rapsberry</w:t>
-      </w:r>
-      <w:proofErr w:type="spellEnd"/>
-      <w:r>
-        <w:t xml:space="preserve"> Pi ou de cartes plus spécifiques comme par exemple des cartes </w:t>
-      </w:r>
-      <w:proofErr w:type="spellStart"/>
-      <w:r>
-        <w:t>NVidia</w:t>
-      </w:r>
-      <w:proofErr w:type="spellEnd"/>
-      <w:r>
-        <w:t xml:space="preserve"> </w:t>
-      </w:r>
-      <w:proofErr w:type="spellStart"/>
-      <w:r>
-        <w:t>Jetson</w:t>
-      </w:r>
-      <w:proofErr w:type="spellEnd"/>
-      <w:r>
-        <w:t>.</w:t>
+        <w:t xml:space="preserve"> Rapsberry Pi ou de cartes plus spécifiques comme par exemple des cartes NVidia Jetson.</w:t>
       </w:r>
       <w:r>
         <w:t xml:space="preserve"> Les étudiants devront faire un choix judicieux en tenant c</w:t>
@@ -4673,7 +4599,7 @@
                           </pic:cNvPicPr>
                         </pic:nvPicPr>
                         <pic:blipFill rotWithShape="1">
-                          <a:blip r:embed="rId14">
+                          <a:blip r:embed="rId17">
                             <a:clrChange>
                               <a:clrFrom>
                                 <a:srgbClr val="F7F7F7"/>
@@ -5413,7 +5339,7 @@
                           </pic:cNvPicPr>
                         </pic:nvPicPr>
                         <pic:blipFill>
-                          <a:blip r:embed="rId15" cstate="print">
+                          <a:blip r:embed="rId18" cstate="print">
                             <a:extLst>
                               <a:ext uri="{28A0092B-C50C-407E-A947-70E740481C1C}">
                                 <a14:useLocalDpi xmlns:a14="http://schemas.microsoft.com/office/drawing/2010/main" val="0"/>
@@ -5444,7 +5370,7 @@
                           </pic:cNvPicPr>
                         </pic:nvPicPr>
                         <pic:blipFill>
-                          <a:blip r:embed="rId16" cstate="print">
+                          <a:blip r:embed="rId19" cstate="print">
                             <a:extLst>
                               <a:ext uri="{28A0092B-C50C-407E-A947-70E740481C1C}">
                                 <a14:useLocalDpi xmlns:a14="http://schemas.microsoft.com/office/drawing/2010/main" val="0"/>
@@ -5475,7 +5401,7 @@
                           </pic:cNvPicPr>
                         </pic:nvPicPr>
                         <pic:blipFill>
-                          <a:blip r:embed="rId17" cstate="print">
+                          <a:blip r:embed="rId20" cstate="print">
                             <a:extLst>
                               <a:ext uri="{28A0092B-C50C-407E-A947-70E740481C1C}">
                                 <a14:useLocalDpi xmlns:a14="http://schemas.microsoft.com/office/drawing/2010/main" val="0"/>
@@ -5506,7 +5432,7 @@
                           </pic:cNvPicPr>
                         </pic:nvPicPr>
                         <pic:blipFill>
-                          <a:blip r:embed="rId18" cstate="print">
+                          <a:blip r:embed="rId21" cstate="print">
                             <a:extLst>
                               <a:ext uri="{28A0092B-C50C-407E-A947-70E740481C1C}">
                                 <a14:useLocalDpi xmlns:a14="http://schemas.microsoft.com/office/drawing/2010/main" val="0"/>
@@ -5580,7 +5506,7 @@
                           </pic:cNvPicPr>
                         </pic:nvPicPr>
                         <pic:blipFill>
-                          <a:blip r:embed="rId19" cstate="print">
+                          <a:blip r:embed="rId22" cstate="print">
                             <a:extLst>
                               <a:ext uri="{28A0092B-C50C-407E-A947-70E740481C1C}">
                                 <a14:useLocalDpi xmlns:a14="http://schemas.microsoft.com/office/drawing/2010/main" val="0"/>
@@ -5654,7 +5580,7 @@
                           </pic:cNvPicPr>
                         </pic:nvPicPr>
                         <pic:blipFill>
-                          <a:blip r:embed="rId20" cstate="print">
+                          <a:blip r:embed="rId23" cstate="print">
                             <a:extLst>
                               <a:ext uri="{28A0092B-C50C-407E-A947-70E740481C1C}">
                                 <a14:useLocalDpi xmlns:a14="http://schemas.microsoft.com/office/drawing/2010/main" val="0"/>
@@ -5685,7 +5611,7 @@
                           </pic:cNvPicPr>
                         </pic:nvPicPr>
                         <pic:blipFill>
-                          <a:blip r:embed="rId15" cstate="print">
+                          <a:blip r:embed="rId18" cstate="print">
                             <a:extLst>
                               <a:ext uri="{28A0092B-C50C-407E-A947-70E740481C1C}">
                                 <a14:useLocalDpi xmlns:a14="http://schemas.microsoft.com/office/drawing/2010/main" val="0"/>
@@ -5759,7 +5685,7 @@
                           </pic:cNvPicPr>
                         </pic:nvPicPr>
                         <pic:blipFill rotWithShape="1">
-                          <a:blip r:embed="rId21" cstate="print">
+                          <a:blip r:embed="rId24" cstate="print">
                             <a:clrChange>
                               <a:clrFrom>
                                 <a:srgbClr val="FDFDFD"/>
@@ -5817,7 +5743,7 @@
                             </pic:cNvPicPr>
                           </pic:nvPicPr>
                           <pic:blipFill rotWithShape="1">
-                            <a:blip r:embed="rId22" cstate="print">
+                            <a:blip r:embed="rId25" cstate="print">
                               <a:clrChange>
                                 <a:clrFrom>
                                   <a:srgbClr val="FFFFFF"/>
@@ -5977,7 +5903,7 @@
                               </pic:cNvPicPr>
                             </pic:nvPicPr>
                             <pic:blipFill rotWithShape="1">
-                              <a:blip r:embed="rId23" cstate="print">
+                              <a:blip r:embed="rId26" cstate="print">
                                 <a:clrChange>
                                   <a:clrFrom>
                                     <a:srgbClr val="FFFFFF"/>
@@ -6068,7 +5994,7 @@
                             </pic:cNvPicPr>
                           </pic:nvPicPr>
                           <pic:blipFill rotWithShape="1">
-                            <a:blip r:embed="rId24" cstate="print">
+                            <a:blip r:embed="rId27" cstate="print">
                               <a:clrChange>
                                 <a:clrFrom>
                                   <a:srgbClr val="FDFDFD"/>
@@ -6116,7 +6042,7 @@
                           </pic:cNvPicPr>
                         </pic:nvPicPr>
                         <pic:blipFill>
-                          <a:blip r:embed="rId15" cstate="print">
+                          <a:blip r:embed="rId18" cstate="print">
                             <a:extLst>
                               <a:ext uri="{28A0092B-C50C-407E-A947-70E740481C1C}">
                                 <a14:useLocalDpi xmlns:a14="http://schemas.microsoft.com/office/drawing/2010/main" val="0"/>
@@ -6147,7 +6073,7 @@
                           </pic:cNvPicPr>
                         </pic:nvPicPr>
                         <pic:blipFill>
-                          <a:blip r:embed="rId15" cstate="print">
+                          <a:blip r:embed="rId18" cstate="print">
                             <a:extLst>
                               <a:ext uri="{28A0092B-C50C-407E-A947-70E740481C1C}">
                                 <a14:useLocalDpi xmlns:a14="http://schemas.microsoft.com/office/drawing/2010/main" val="0"/>
@@ -6252,7 +6178,7 @@
           </mc:Choice>
           <mc:Fallback>
             <w:pict>
-              <v:group w14:anchorId="36B46AE0" id="Groupe 62" o:spid="_x0000_s1026" style="position:absolute;margin-left:-44.25pt;margin-top:7.4pt;width:549.65pt;height:226.8pt;z-index:251661312;mso-width-relative:margin;mso-height-relative:margin" coordorigin="-2514,-1762" coordsize="69812,28810" o:gfxdata="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">
+              <v:group w14:anchorId="36B46AE0" id="Groupe 62" o:spid="_x0000_s1026" style="position:absolute;margin-left:-44.25pt;margin-top:7.4pt;width:549.65pt;height:226.8pt;z-index:251661312;mso-width-relative:margin;mso-height-relative:margin" coordorigin="-2514,-1762" coordsize="69812,28810" o:gfxdata="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">
                 <v:shapetype id="_x0000_t75" coordsize="21600,21600" o:spt="75" o:preferrelative="t" path="m@4@5l@4@11@9@11@9@5xe" filled="f" stroked="f">
                   <v:stroke joinstyle="miter"/>
                   <v:formulas>
@@ -6273,7 +6199,7 @@
                   <o:lock v:ext="edit" aspectratio="t"/>
                 </v:shapetype>
                 <v:shape id="Image 65" o:spid="_x0000_s1027" type="#_x0000_t75" style="position:absolute;left:54032;top:8243;width:8020;height:8725;visibility:visible;mso-wrap-style:square" o:gfxdata="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">
-                  <v:imagedata r:id="rId25" o:title="" croptop="28612f" cropbottom="12002f" cropleft="31394f" cropright="14293f" chromakey="#f7f7f7"/>
+                  <v:imagedata r:id="rId28" o:title="" croptop="28612f" cropbottom="12002f" cropleft="31394f" cropright="14293f" chromakey="#f7f7f7"/>
                 </v:shape>
                 <v:group id="Groupe 27" o:spid="_x0000_s1028" style="position:absolute;left:8866;top:4710;width:915;height:13373" coordsize="914,13373" o:gfxdata="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">
                   <v:line id="Connecteur droit 16" o:spid="_x0000_s1029" style="position:absolute;visibility:visible;mso-wrap-style:square" from="457,0" to="457,13373" o:connectortype="straight" o:gfxdata="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" strokecolor="gray" strokeweight="6pt">
@@ -6382,16 +6308,16 @@
                   <v:path arrowok="t" o:connecttype="custom" o:connectlocs="57273,0;2190,158767;16230,252484" o:connectangles="0,0,0"/>
                 </v:shape>
                 <v:shape id="Image 72" o:spid="_x0000_s1047" type="#_x0000_t75" style="position:absolute;left:18392;top:13603;width:3683;height:2826;rotation:3766322fd;visibility:visible;mso-wrap-style:square" o:gfxdata="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">
-                  <v:imagedata r:id="rId26" o:title=""/>
+                  <v:imagedata r:id="rId29" o:title=""/>
                 </v:shape>
                 <v:shape id="Image 73" o:spid="_x0000_s1048" type="#_x0000_t75" style="position:absolute;left:54032;top:15447;width:13265;height:8039;visibility:visible;mso-wrap-style:square" o:gfxdata="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">
-                  <v:imagedata r:id="rId27" o:title=""/>
+                  <v:imagedata r:id="rId30" o:title=""/>
                 </v:shape>
                 <v:shape id="Image 74" o:spid="_x0000_s1049" type="#_x0000_t75" style="position:absolute;left:45161;top:-1762;width:9347;height:10401;visibility:visible;mso-wrap-style:square" o:gfxdata="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">
-                  <v:imagedata r:id="rId28" o:title=""/>
+                  <v:imagedata r:id="rId31" o:title=""/>
                 </v:shape>
                 <v:shape id="Image 75" o:spid="_x0000_s1050" type="#_x0000_t75" style="position:absolute;left:56348;top:11997;width:3277;height:2148;rotation:-3030212fd;visibility:visible;mso-wrap-style:square" o:gfxdata="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">
-                  <v:imagedata r:id="rId29" o:title=""/>
+                  <v:imagedata r:id="rId32" o:title=""/>
                 </v:shape>
                 <v:shape id="Zone de texte 76" o:spid="_x0000_s1051" type="#_x0000_t202" style="position:absolute;left:45159;top:8133;width:9690;height:3779;visibility:visible;mso-wrap-style:square;v-text-anchor:top" o:gfxdata="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" filled="f" stroked="f" strokeweight=".5pt">
                   <v:textbox>
@@ -6416,7 +6342,7 @@
                   </v:textbox>
                 </v:shape>
                 <v:shape id="Image 77" o:spid="_x0000_s1052" type="#_x0000_t75" style="position:absolute;left:59058;top:16170;width:3617;height:2777;visibility:visible;mso-wrap-style:square" o:gfxdata="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">
-                  <v:imagedata r:id="rId30" o:title=""/>
+                  <v:imagedata r:id="rId33" o:title=""/>
                 </v:shape>
                 <v:shape id="Zone de texte 78" o:spid="_x0000_s1053" type="#_x0000_t202" style="position:absolute;left:54032;top:22998;width:12277;height:2388;visibility:visible;mso-wrap-style:square;v-text-anchor:top" o:gfxdata="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" filled="f" stroked="f" strokeweight=".5pt">
                   <v:textbox>
@@ -6441,10 +6367,10 @@
                   </v:textbox>
                 </v:shape>
                 <v:shape id="Image 79" o:spid="_x0000_s1054" type="#_x0000_t75" style="position:absolute;left:42545;top:17491;width:8090;height:6477;visibility:visible;mso-wrap-style:square" o:gfxdata="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">
-                  <v:imagedata r:id="rId31" o:title=""/>
+                  <v:imagedata r:id="rId34" o:title=""/>
                 </v:shape>
                 <v:shape id="Image 80" o:spid="_x0000_s1055" type="#_x0000_t75" style="position:absolute;left:46314;top:15221;width:3683;height:2296;rotation:1195100fd;visibility:visible;mso-wrap-style:square" o:gfxdata="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">
-                  <v:imagedata r:id="rId26" o:title=""/>
+                  <v:imagedata r:id="rId29" o:title=""/>
                 </v:shape>
                 <v:shape id="Zone de texte 81" o:spid="_x0000_s1056" type="#_x0000_t202" style="position:absolute;left:37753;top:23431;width:14868;height:3617;visibility:visible;mso-wrap-style:square;v-text-anchor:top" o:gfxdata="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" filled="f" stroked="f" strokeweight=".5pt">
                   <v:textbox>
@@ -6469,11 +6395,11 @@
                   </v:textbox>
                 </v:shape>
                 <v:shape id="Image 82" o:spid="_x0000_s1057" type="#_x0000_t75" style="position:absolute;left:9698;top:12261;width:2870;height:3111;flip:x;visibility:visible;mso-wrap-style:square" o:gfxdata="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">
-                  <v:imagedata r:id="rId32" o:title="" cropright="12742f" chromakey="#fdfdfd"/>
+                  <v:imagedata r:id="rId35" o:title="" cropright="12742f" chromakey="#fdfdfd"/>
                 </v:shape>
                 <v:group id="Groupe 89" o:spid="_x0000_s1058" style="position:absolute;left:-2514;top:12353;width:21818;height:3805" coordorigin="-2515,2095" coordsize="21825,3806" o:gfxdata="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">
                   <v:shape id="Image 86" o:spid="_x0000_s1059" type="#_x0000_t75" style="position:absolute;left:7096;top:2333;width:2508;height:3569;rotation:1810467fd;visibility:visible;mso-wrap-style:square" o:gfxdata="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">
-                    <v:imagedata r:id="rId33" o:title="" cropleft="31083f" chromakey="white"/>
+                    <v:imagedata r:id="rId36" o:title="" cropleft="31083f" chromakey="white"/>
                   </v:shape>
                   <v:shape id="Zone de texte 87" o:spid="_x0000_s1060" type="#_x0000_t202" style="position:absolute;left:9620;top:2095;width:9690;height:2388;visibility:visible;mso-wrap-style:square;v-text-anchor:top" o:gfxdata="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" filled="f" stroked="f" strokeweight=".5pt">
                     <v:textbox>
@@ -6523,7 +6449,7 @@
                 <v:group id="Groupe 96" o:spid="_x0000_s1062" style="position:absolute;left:19327;top:11973;width:13048;height:3901" coordorigin=",2621" coordsize="13048,3900" o:gfxdata="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">
                   <v:group id="Groupe 90" o:spid="_x0000_s1063" style="position:absolute;top:2621;width:13048;height:3901;flip:x" coordorigin="7096,2001" coordsize="12712,3900" o:gfxdata="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">
                     <v:shape id="Image 91" o:spid="_x0000_s1064" type="#_x0000_t75" style="position:absolute;left:7096;top:2333;width:2508;height:3569;rotation:1810467fd;visibility:visible;mso-wrap-style:square" o:gfxdata="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">
-                      <v:imagedata r:id="rId34" o:title="" cropleft="31083f" chromakey="white"/>
+                      <v:imagedata r:id="rId37" o:title="" cropleft="31083f" chromakey="white"/>
                     </v:shape>
                     <v:shape id="Zone de texte 93" o:spid="_x0000_s1065" type="#_x0000_t202" style="position:absolute;left:10118;top:2001;width:9690;height:2388;visibility:visible;mso-wrap-style:square;v-text-anchor:top" o:gfxdata="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" filled="f" stroked="f" strokeweight=".5pt">
                       <v:textbox>
@@ -6549,14 +6475,14 @@
                     </v:shape>
                   </v:group>
                   <v:shape id="Image 95" o:spid="_x0000_s1066" type="#_x0000_t75" style="position:absolute;left:7096;top:2762;width:3321;height:3111;visibility:visible;mso-wrap-style:square" o:gfxdata="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">
-                    <v:imagedata r:id="rId35" o:title="" cropright="12742f" chromakey="#fdfdfd"/>
+                    <v:imagedata r:id="rId38" o:title="" cropright="12742f" chromakey="#fdfdfd"/>
                   </v:shape>
                 </v:group>
                 <v:shape id="Image 97" o:spid="_x0000_s1067" type="#_x0000_t75" style="position:absolute;left:36924;top:9547;width:3683;height:2826;rotation:3534351fd;visibility:visible;mso-wrap-style:square" o:gfxdata="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">
-                  <v:imagedata r:id="rId26" o:title=""/>
+                  <v:imagedata r:id="rId29" o:title=""/>
                 </v:shape>
                 <v:shape id="Image 98" o:spid="_x0000_s1068" type="#_x0000_t75" style="position:absolute;left:2768;top:9542;width:3683;height:2826;rotation:3197014fd;visibility:visible;mso-wrap-style:square" o:gfxdata="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">
-                  <v:imagedata r:id="rId26" o:title=""/>
+                  <v:imagedata r:id="rId29" o:title=""/>
                 </v:shape>
                 <v:rect id="Rectangle 42" o:spid="_x0000_s1069" style="position:absolute;left:14128;top:16725;width:9981;height:2273;visibility:visible;mso-wrap-style:square;v-text-anchor:middle" o:gfxdata="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" fillcolor="white [3212]" strokecolor="black [1600]" strokeweight="1pt">
                   <v:textbox inset="0,,0">
@@ -6682,7 +6608,7 @@
           </mc:Choice>
           <mc:Fallback>
             <w:pict>
-              <v:shape w14:anchorId="35577893" id="Zone de texte 6" o:spid="_x0000_s1070" type="#_x0000_t202" style="position:absolute;margin-left:174pt;margin-top:4.05pt;width:69.9pt;height:18.6pt;z-index:251669504;visibility:visible;mso-wrap-style:square;mso-wrap-distance-left:9pt;mso-wrap-distance-top:0;mso-wrap-distance-right:9pt;mso-wrap-distance-bottom:0;mso-position-horizontal:absolute;mso-position-horizontal-relative:text;mso-position-vertical:absolute;mso-position-vertical-relative:text;v-text-anchor:top" o:gfxdata="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" filled="f" stroked="f" strokeweight=".5pt">
+              <v:shape w14:anchorId="35577893" id="Zone de texte 6" o:spid="_x0000_s1070" type="#_x0000_t202" style="position:absolute;margin-left:174pt;margin-top:4.05pt;width:69.9pt;height:18.6pt;z-index:251669504;visibility:visible;mso-wrap-style:square;mso-wrap-distance-left:9pt;mso-wrap-distance-top:0;mso-wrap-distance-right:9pt;mso-wrap-distance-bottom:0;mso-position-horizontal:absolute;mso-position-horizontal-relative:text;mso-position-vertical:absolute;mso-position-vertical-relative:text;v-text-anchor:top" o:gfxdata="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" filled="f" stroked="f" strokeweight=".5pt">
                 <v:textbox>
                   <w:txbxContent>
                     <w:p>
@@ -6810,7 +6736,7 @@
           </mc:Choice>
           <mc:Fallback>
             <w:pict>
-              <v:shape w14:anchorId="5C23CC41" id="Zone de texte 5" o:spid="_x0000_s1071" type="#_x0000_t202" style="position:absolute;margin-left:228.65pt;margin-top:4.35pt;width:83.25pt;height:19.1pt;z-index:251667456;visibility:visible;mso-wrap-style:square;mso-width-percent:0;mso-height-percent:0;mso-wrap-distance-left:9pt;mso-wrap-distance-top:0;mso-wrap-distance-right:9pt;mso-wrap-distance-bottom:0;mso-position-horizontal:absolute;mso-position-horizontal-relative:text;mso-position-vertical:absolute;mso-position-vertical-relative:text;mso-width-percent:0;mso-height-percent:0;mso-width-relative:margin;mso-height-relative:margin;v-text-anchor:top" o:gfxdata="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" fillcolor="white [3212]" strokecolor="black [3213]" strokeweight="1pt">
+              <v:shape w14:anchorId="5C23CC41" id="Zone de texte 5" o:spid="_x0000_s1071" type="#_x0000_t202" style="position:absolute;margin-left:228.65pt;margin-top:4.35pt;width:83.25pt;height:19.1pt;z-index:251667456;visibility:visible;mso-wrap-style:square;mso-width-percent:0;mso-height-percent:0;mso-wrap-distance-left:9pt;mso-wrap-distance-top:0;mso-wrap-distance-right:9pt;mso-wrap-distance-bottom:0;mso-position-horizontal:absolute;mso-position-horizontal-relative:text;mso-position-vertical:absolute;mso-position-vertical-relative:text;mso-width-percent:0;mso-height-percent:0;mso-width-relative:margin;mso-height-relative:margin;v-text-anchor:top" o:gfxdata="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" fillcolor="white [3212]" strokecolor="black [3213]" strokeweight="1pt">
                 <v:textbox inset="0,,0">
                   <w:txbxContent>
                     <w:p>
@@ -7086,7 +7012,7 @@
           </mc:Choice>
           <mc:Fallback>
             <w:pict>
-              <v:rect w14:anchorId="560633A1" id="Rectangle 4" o:spid="_x0000_s1072" style="position:absolute;margin-left:86.7pt;margin-top:1pt;width:78.6pt;height:17.9pt;z-index:251665408;visibility:visible;mso-wrap-style:square;mso-wrap-distance-left:9pt;mso-wrap-distance-top:0;mso-wrap-distance-right:9pt;mso-wrap-distance-bottom:0;mso-position-horizontal:absolute;mso-position-horizontal-relative:text;mso-position-vertical:absolute;mso-position-vertical-relative:text;v-text-anchor:middle" o:gfxdata="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" filled="f" strokecolor="black [1600]" strokeweight="1pt">
+              <v:rect w14:anchorId="560633A1" id="Rectangle 4" o:spid="_x0000_s1072" style="position:absolute;margin-left:86.7pt;margin-top:1pt;width:78.6pt;height:17.9pt;z-index:251665408;visibility:visible;mso-wrap-style:square;mso-wrap-distance-left:9pt;mso-wrap-distance-top:0;mso-wrap-distance-right:9pt;mso-wrap-distance-bottom:0;mso-position-horizontal:absolute;mso-position-horizontal-relative:text;mso-position-vertical:absolute;mso-position-vertical-relative:text;v-text-anchor:middle" o:gfxdata="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" filled="f" strokecolor="black [1600]" strokeweight="1pt">
                 <v:textbox inset="0,,0">
                   <w:txbxContent>
                     <w:p>
@@ -7189,7 +7115,7 @@
                     <pic:cNvPicPr/>
                   </pic:nvPicPr>
                   <pic:blipFill>
-                    <a:blip r:embed="rId36"/>
+                    <a:blip r:embed="rId39"/>
                     <a:stretch>
                       <a:fillRect/>
                     </a:stretch>
@@ -7254,7 +7180,7 @@
                     <pic:cNvPicPr/>
                   </pic:nvPicPr>
                   <pic:blipFill>
-                    <a:blip r:embed="rId37"/>
+                    <a:blip r:embed="rId40"/>
                     <a:stretch>
                       <a:fillRect/>
                     </a:stretch>
@@ -7520,11 +7446,9 @@
             <w:r>
               <w:t xml:space="preserve">Une application de test sera réalisée montrant qu'une mesure a pu être obtenue. La qualité de la mesure pourra être validée avec les outils d'étalonnage de </w:t>
             </w:r>
-            <w:proofErr w:type="spellStart"/>
             <w:r>
               <w:t>Cerema</w:t>
             </w:r>
-            <w:proofErr w:type="spellEnd"/>
             <w:r>
               <w:t>.</w:t>
             </w:r>
@@ -8226,7 +8150,7 @@
           <w:sz w:val="24"/>
         </w:rPr>
         <w:sectPr>
-          <w:footerReference w:type="default" r:id="rId38"/>
+          <w:footerReference w:type="default" r:id="rId41"/>
           <w:type w:val="continuous"/>
           <w:pgSz w:w="11880" w:h="16800"/>
           <w:pgMar w:top="1134" w:right="1134" w:bottom="1134" w:left="1134" w:header="1077" w:footer="1077" w:gutter="0"/>
@@ -8296,7 +8220,7 @@
                     <pic:cNvPicPr/>
                   </pic:nvPicPr>
                   <pic:blipFill>
-                    <a:blip r:embed="rId39">
+                    <a:blip r:embed="rId42">
                       <a:extLst>
                         <a:ext uri="{28A0092B-C50C-407E-A947-70E740481C1C}">
                           <a14:useLocalDpi xmlns:a14="http://schemas.microsoft.com/office/drawing/2010/main" val="0"/>
@@ -8535,7 +8459,6 @@
               </w:rPr>
               <w:t xml:space="preserve">Les barrières seront prêtées le temps du projet par </w:t>
             </w:r>
-            <w:proofErr w:type="spellStart"/>
             <w:r>
               <w:rPr>
                 <w:bCs/>
@@ -8543,7 +8466,6 @@
               </w:rPr>
               <w:t>Cerema</w:t>
             </w:r>
-            <w:proofErr w:type="spellEnd"/>
             <w:r>
               <w:rPr>
                 <w:bCs/>
@@ -9187,15 +9109,7 @@
               </w:numPr>
             </w:pPr>
             <w:r>
-              <w:t xml:space="preserve">HTML, javascript, </w:t>
-            </w:r>
-            <w:proofErr w:type="spellStart"/>
-            <w:r>
-              <w:t>php</w:t>
-            </w:r>
-            <w:proofErr w:type="spellEnd"/>
-            <w:r>
-              <w:t>, CSS, etc.</w:t>
+              <w:t>HTML, javascript, php, CSS, etc.</w:t>
             </w:r>
           </w:p>
         </w:tc>
@@ -9256,13 +9170,8 @@
         <w:ind w:left="426"/>
       </w:pPr>
       <w:r>
-        <w:t xml:space="preserve">Le </w:t>
-      </w:r>
-      <w:proofErr w:type="spellStart"/>
-      <w:r>
-        <w:t>Cerema</w:t>
-      </w:r>
-      <w:proofErr w:type="spellEnd"/>
+        <w:t>Le Cerema</w:t>
+      </w:r>
       <w:r>
         <w:t xml:space="preserve"> </w:t>
       </w:r>
@@ -9298,11 +9207,9 @@
       <w:r>
         <w:t>Les sprints auront une durée moyenne de 2 semaines. Le client (</w:t>
       </w:r>
-      <w:proofErr w:type="spellStart"/>
       <w:r>
         <w:t>Cerema</w:t>
       </w:r>
-      <w:proofErr w:type="spellEnd"/>
       <w:r>
         <w:t xml:space="preserve">) aura une vision en temps réel de l'avancée des sprints et sera invité à participer aux revues de sprints qui devront durer 2h maximum. </w:t>
       </w:r>
@@ -9333,11 +9240,9 @@
       <w:r>
         <w:t xml:space="preserve">es professeurs responsables et la société </w:t>
       </w:r>
-      <w:proofErr w:type="spellStart"/>
       <w:r>
         <w:t>Cerema</w:t>
       </w:r>
-      <w:proofErr w:type="spellEnd"/>
       <w:r>
         <w:t xml:space="preserve"> auront un droit d'accès sur ces dépôts.</w:t>
       </w:r>
@@ -9595,14 +9500,9 @@
       </w:pPr>
       <w:bookmarkStart w:id="1" w:name="_Toc80176493"/>
       <w:r>
-        <w:t xml:space="preserve">Distance </w:t>
-      </w:r>
-      <w:proofErr w:type="spellStart"/>
-      <w:r>
-        <w:t>intervéhiculaire</w:t>
+        <w:t>Distance intervéhiculaire</w:t>
       </w:r>
       <w:bookmarkEnd w:id="1"/>
-      <w:proofErr w:type="spellEnd"/>
     </w:p>
     <w:p>
       <w:pPr>
@@ -9632,27 +9532,7 @@
           <w:sz w:val="20"/>
           <w:szCs w:val="20"/>
         </w:rPr>
-        <w:t xml:space="preserve">La distance </w:t>
-      </w:r>
-      <w:proofErr w:type="spellStart"/>
-      <w:r>
-        <w:rPr>
-          <w:rFonts w:ascii="Arial" w:hAnsi="Arial" w:cs="Arial"/>
-          <w:color w:val="484D7A"/>
-          <w:sz w:val="20"/>
-          <w:szCs w:val="20"/>
-        </w:rPr>
-        <w:t>intervéhiculaire</w:t>
-      </w:r>
-      <w:proofErr w:type="spellEnd"/>
-      <w:r>
-        <w:rPr>
-          <w:rFonts w:ascii="Arial" w:hAnsi="Arial" w:cs="Arial"/>
-          <w:color w:val="484D7A"/>
-          <w:sz w:val="20"/>
-          <w:szCs w:val="20"/>
-        </w:rPr>
-        <w:t xml:space="preserve"> est définie comme étant la distance séparant l'avant d'un véhicule et l'arrière du précédent (Réf. NF P 99 300 : Données routières, élaboration, stockage, diffusion – Unités de mesure et de traitement – Nature, exactitude des données de trafic routier et séquencement métrologique) : Cf. fig. 1. </w:t>
+        <w:t xml:space="preserve">La distance intervéhiculaire est définie comme étant la distance séparant l'avant d'un véhicule et l'arrière du précédent (Réf. NF P 99 300 : Données routières, élaboration, stockage, diffusion – Unités de mesure et de traitement – Nature, exactitude des données de trafic routier et séquencement métrologique) : Cf. fig. 1. </w:t>
       </w:r>
     </w:p>
     <w:p>
@@ -9700,47 +9580,7 @@
           <w:sz w:val="20"/>
           <w:szCs w:val="20"/>
         </w:rPr>
-        <w:t>L’</w:t>
-      </w:r>
-      <w:proofErr w:type="spellStart"/>
-      <w:r>
-        <w:rPr>
-          <w:rFonts w:ascii="Arial" w:hAnsi="Arial" w:cs="Arial"/>
-          <w:color w:val="484D7A"/>
-          <w:sz w:val="20"/>
-          <w:szCs w:val="20"/>
-        </w:rPr>
-        <w:t>interdistance</w:t>
-      </w:r>
-      <w:proofErr w:type="spellEnd"/>
-      <w:r>
-        <w:rPr>
-          <w:rFonts w:ascii="Arial" w:hAnsi="Arial" w:cs="Arial"/>
-          <w:color w:val="484D7A"/>
-          <w:sz w:val="20"/>
-          <w:szCs w:val="20"/>
-        </w:rPr>
-        <w:t xml:space="preserve"> entre 2 véhicules (V1 et V2 dans la fig. 1) peut alors être définie comme étant le produit du temps </w:t>
-      </w:r>
-      <w:proofErr w:type="spellStart"/>
-      <w:r>
-        <w:rPr>
-          <w:rFonts w:ascii="Arial" w:hAnsi="Arial" w:cs="Arial"/>
-          <w:color w:val="484D7A"/>
-          <w:sz w:val="20"/>
-          <w:szCs w:val="20"/>
-        </w:rPr>
-        <w:t>intervéhiculaire</w:t>
-      </w:r>
-      <w:proofErr w:type="spellEnd"/>
-      <w:r>
-        <w:rPr>
-          <w:rFonts w:ascii="Arial" w:hAnsi="Arial" w:cs="Arial"/>
-          <w:color w:val="484D7A"/>
-          <w:sz w:val="20"/>
-          <w:szCs w:val="20"/>
-        </w:rPr>
-        <w:t xml:space="preserve"> (temps séparant l’instant de sortie d’un véhicule d’un plan fictif orthogonal à sa trajectoire de l’instant d’entrée du véhicule suivant dans le même plan NF P 99-300) par la vitesse du véhicule précédent (V1 dans la figure 1). </w:t>
+        <w:t xml:space="preserve">L’interdistance entre 2 véhicules (V1 et V2 dans la fig. 1) peut alors être définie comme étant le produit du temps intervéhiculaire (temps séparant l’instant de sortie d’un véhicule d’un plan fictif orthogonal à sa trajectoire de l’instant d’entrée du véhicule suivant dans le même plan NF P 99-300) par la vitesse du véhicule précédent (V1 dans la figure 1). </w:t>
       </w:r>
     </w:p>
     <w:p>
@@ -9764,27 +9604,7 @@
           <w:sz w:val="20"/>
           <w:szCs w:val="20"/>
         </w:rPr>
-        <w:t xml:space="preserve">Dans le domaine du trafic routier, la plupart des stations de recueil de données s'appuient sur l’hypothèse de vitesse constante du véhicule V1 pour la mesure des </w:t>
-      </w:r>
-      <w:proofErr w:type="spellStart"/>
-      <w:r>
-        <w:rPr>
-          <w:rFonts w:ascii="Arial" w:hAnsi="Arial" w:cs="Arial"/>
-          <w:color w:val="484D7A"/>
-          <w:sz w:val="20"/>
-          <w:szCs w:val="20"/>
-        </w:rPr>
-        <w:t>interdistances</w:t>
-      </w:r>
-      <w:proofErr w:type="spellEnd"/>
-      <w:r>
-        <w:rPr>
-          <w:rFonts w:ascii="Arial" w:hAnsi="Arial" w:cs="Arial"/>
-          <w:color w:val="484D7A"/>
-          <w:sz w:val="20"/>
-          <w:szCs w:val="20"/>
-        </w:rPr>
-        <w:t xml:space="preserve">, de même la norme d'essais NF P 99 330. </w:t>
+        <w:t xml:space="preserve">Dans le domaine du trafic routier, la plupart des stations de recueil de données s'appuient sur l’hypothèse de vitesse constante du véhicule V1 pour la mesure des interdistances, de même la norme d'essais NF P 99 330. </w:t>
       </w:r>
     </w:p>
     <w:p>
@@ -9808,27 +9628,7 @@
           <w:sz w:val="20"/>
           <w:szCs w:val="20"/>
         </w:rPr>
-        <w:t xml:space="preserve">Dans le cas de l’instrument de mesure de référence, le calcul de la distance </w:t>
-      </w:r>
-      <w:proofErr w:type="spellStart"/>
-      <w:r>
-        <w:rPr>
-          <w:rFonts w:ascii="Arial" w:hAnsi="Arial" w:cs="Arial"/>
-          <w:color w:val="484D7A"/>
-          <w:sz w:val="20"/>
-          <w:szCs w:val="20"/>
-        </w:rPr>
-        <w:t>intervéhiculaire</w:t>
-      </w:r>
-      <w:proofErr w:type="spellEnd"/>
-      <w:r>
-        <w:rPr>
-          <w:rFonts w:ascii="Arial" w:hAnsi="Arial" w:cs="Arial"/>
-          <w:color w:val="484D7A"/>
-          <w:sz w:val="20"/>
-          <w:szCs w:val="20"/>
-        </w:rPr>
-        <w:t xml:space="preserve"> n’exploite pas la mesure de vitesse du véhicule, mais le temps de déplacement sur la distance entre barrières prise en référence.</w:t>
+        <w:t>Dans le cas de l’instrument de mesure de référence, le calcul de la distance intervéhiculaire n’exploite pas la mesure de vitesse du véhicule, mais le temps de déplacement sur la distance entre barrières prise en référence.</w:t>
       </w:r>
     </w:p>
     <w:p>
@@ -9886,7 +9686,7 @@
                     </pic:cNvPicPr>
                   </pic:nvPicPr>
                   <pic:blipFill>
-                    <a:blip r:embed="rId40">
+                    <a:blip r:embed="rId43">
                       <a:extLst>
                         <a:ext uri="{28A0092B-C50C-407E-A947-70E740481C1C}">
                           <a14:useLocalDpi xmlns:a14="http://schemas.microsoft.com/office/drawing/2010/main" val="0"/>
@@ -10132,14 +9932,9 @@
       </w:pPr>
       <w:bookmarkStart w:id="5" w:name="_Toc80176497"/>
       <w:r>
-        <w:t xml:space="preserve">Temps </w:t>
-      </w:r>
-      <w:proofErr w:type="spellStart"/>
-      <w:r>
-        <w:t>Intervéhiculaire</w:t>
+        <w:t>Temps Intervéhiculaire</w:t>
       </w:r>
       <w:bookmarkEnd w:id="5"/>
-      <w:proofErr w:type="spellEnd"/>
     </w:p>
     <w:p>
       <w:pPr>
@@ -10164,19 +9959,18 @@
           <w:sz w:val="20"/>
           <w:szCs w:val="20"/>
         </w:rPr>
-        <w:t xml:space="preserve">Le temps </w:t>
-      </w:r>
-      <w:proofErr w:type="spellStart"/>
-      <w:r>
+        <w:t>Le temps intervéhiculaire est défini comme étant le temps séparant l’instant de sortie d’un véhicule d’un plan fictif orthogonal à sa trajectoire de l’instant d’entrée du véhicule suivant dans le même plan (Réf. NF P 99 300 : Données routières, élaboration, stockage, diffusion – Unités de mesure et de traitement – Nature, exactitude des données de trafic routier et séquencement métrologique).</w:t>
+      </w:r>
+    </w:p>
+    <w:p>
+      <w:pPr>
         <w:rPr>
           <w:rFonts w:cs="Arial"/>
           <w:color w:val="484D7A"/>
           <w:sz w:val="20"/>
           <w:szCs w:val="20"/>
         </w:rPr>
-        <w:t>intervéhiculaire</w:t>
-      </w:r>
-      <w:proofErr w:type="spellEnd"/>
+      </w:pPr>
       <w:r>
         <w:rPr>
           <w:rFonts w:cs="Arial"/>
@@ -10184,7 +9978,7 @@
           <w:sz w:val="20"/>
           <w:szCs w:val="20"/>
         </w:rPr>
-        <w:t xml:space="preserve"> est défini comme étant le temps séparant l’instant de sortie d’un véhicule d’un plan fictif orthogonal à sa trajectoire de l’instant d’entrée du véhicule suivant dans le même plan (Réf. NF P 99 300 : Données routières, élaboration, stockage, diffusion – Unités de mesure et de traitement – Nature, exactitude des données de trafic routier et séquencement métrologique).</w:t>
+        <w:t>Dans le cas des « barrières laser » cela correspond à la différence entre l’horodate de sortie de V1 et l’horodate d’entrée de V2 (cf Fig1)</w:t>
       </w:r>
     </w:p>
     <w:p>
@@ -10196,26 +9990,41 @@
           <w:szCs w:val="20"/>
         </w:rPr>
       </w:pPr>
-      <w:r>
+    </w:p>
+    <w:p>
+      <w:pPr>
+        <w:pStyle w:val="Titre2"/>
+        <w:rPr>
+          <w:color w:val="1F4D78" w:themeColor="accent1" w:themeShade="7F"/>
+          <w:sz w:val="24"/>
+          <w:szCs w:val="24"/>
+        </w:rPr>
+      </w:pPr>
+      <w:bookmarkStart w:id="6" w:name="_Toc80176498"/>
+      <w:r>
+        <w:t>Temps de présence ponctuel</w:t>
+      </w:r>
+      <w:bookmarkEnd w:id="6"/>
+    </w:p>
+    <w:p>
+      <w:pPr>
         <w:rPr>
           <w:rFonts w:cs="Arial"/>
           <w:color w:val="484D7A"/>
           <w:sz w:val="20"/>
           <w:szCs w:val="20"/>
         </w:rPr>
-        <w:t>Dans le cas des « barrières laser » cela correspond à la différence entre l’horodate de sortie de V1 et l’horodate d’entrée de V2 (</w:t>
-      </w:r>
-      <w:proofErr w:type="spellStart"/>
-      <w:r>
+      </w:pPr>
+    </w:p>
+    <w:p>
+      <w:pPr>
         <w:rPr>
           <w:rFonts w:cs="Arial"/>
           <w:color w:val="484D7A"/>
           <w:sz w:val="20"/>
           <w:szCs w:val="20"/>
         </w:rPr>
-        <w:t>cf</w:t>
-      </w:r>
-      <w:proofErr w:type="spellEnd"/>
+      </w:pPr>
       <w:r>
         <w:rPr>
           <w:rFonts w:cs="Arial"/>
@@ -10223,33 +10032,51 @@
           <w:sz w:val="20"/>
           <w:szCs w:val="20"/>
         </w:rPr>
-        <w:t xml:space="preserve"> Fig1)</w:t>
+        <w:t>Le temps de présence ponctuel est défini comme étant la durée de passage d’un véhicule au travers d’un plan fictif orthogonal à sa trajectoire (Réf. NF P 99 300 : Données routières, élaboration, stockage, diffusion – Unités de mesure et de traitement – Nature, exactitude des données de trafic routier et séquencement métrologique).</w:t>
       </w:r>
     </w:p>
     <w:p>
       <w:pPr>
+        <w:rPr>
+          <w:rFonts w:cs="Arial"/>
+          <w:color w:val="484D7A"/>
+          <w:sz w:val="24"/>
+          <w:szCs w:val="24"/>
+        </w:rPr>
+      </w:pPr>
+      <w:r>
         <w:rPr>
           <w:rFonts w:cs="Arial"/>
           <w:color w:val="484D7A"/>
           <w:sz w:val="20"/>
           <w:szCs w:val="20"/>
         </w:rPr>
-      </w:pPr>
+        <w:t>Dans le cas des « barrières laser » cela correspond au temps de présence dans la zone de détection (différence entre l’horodate de sortie et l’horodate d’entrée)</w:t>
+      </w:r>
     </w:p>
     <w:p>
       <w:pPr>
+        <w:rPr>
+          <w:rFonts w:cs="Arial"/>
+          <w:color w:val="484D7A"/>
+        </w:rPr>
+      </w:pPr>
+    </w:p>
+    <w:p>
+      <w:pPr>
         <w:pStyle w:val="Titre2"/>
         <w:rPr>
           <w:color w:val="1F4D78" w:themeColor="accent1" w:themeShade="7F"/>
-          <w:sz w:val="24"/>
-          <w:szCs w:val="24"/>
-        </w:rPr>
-      </w:pPr>
-      <w:bookmarkStart w:id="6" w:name="_Toc80176498"/>
-      <w:r>
-        <w:t>Temps de présence ponctuel</w:t>
-      </w:r>
-      <w:bookmarkEnd w:id="6"/>
+        </w:rPr>
+      </w:pPr>
+      <w:bookmarkStart w:id="7" w:name="_Toc80176499"/>
+      <w:r>
+        <w:t>Vitesse moyenne</w:t>
+      </w:r>
+      <w:bookmarkEnd w:id="7"/>
+      <w:r>
+        <w:t xml:space="preserve"> </w:t>
+      </w:r>
     </w:p>
     <w:p>
       <w:pPr>
@@ -10260,34 +10087,24 @@
           <w:szCs w:val="20"/>
         </w:rPr>
       </w:pPr>
-    </w:p>
-    <w:p>
-      <w:pPr>
+      <w:r>
         <w:rPr>
           <w:rFonts w:cs="Arial"/>
           <w:color w:val="484D7A"/>
           <w:sz w:val="20"/>
           <w:szCs w:val="20"/>
         </w:rPr>
-      </w:pPr>
-      <w:r>
+        <w:t>La vitesse moyenne est représentée par la distance entre les barrières divisée par le Temps vitesse.</w:t>
+      </w:r>
+    </w:p>
+    <w:p>
+      <w:pPr>
         <w:rPr>
           <w:rFonts w:cs="Arial"/>
           <w:color w:val="484D7A"/>
           <w:sz w:val="20"/>
           <w:szCs w:val="20"/>
         </w:rPr>
-        <w:t>Le temps de présence ponctuel est défini comme étant la durée de passage d’un véhicule au travers d’un plan fictif orthogonal à sa trajectoire (Réf. NF P 99 300 : Données routières, élaboration, stockage, diffusion – Unités de mesure et de traitement – Nature, exactitude des données de trafic routier et séquencement métrologique).</w:t>
-      </w:r>
-    </w:p>
-    <w:p>
-      <w:pPr>
-        <w:rPr>
-          <w:rFonts w:cs="Arial"/>
-          <w:color w:val="484D7A"/>
-          <w:sz w:val="24"/>
-          <w:szCs w:val="24"/>
-        </w:rPr>
       </w:pPr>
       <w:r>
         <w:rPr>
@@ -10296,42 +10113,27 @@
           <w:sz w:val="20"/>
           <w:szCs w:val="20"/>
         </w:rPr>
-        <w:t>Dans le cas des « barrières laser » cela correspond au temps de présence dans la zone de détection (différence entre l’horodate de sortie et l’horodate d’entrée)</w:t>
+        <w:t>Le temps vitesse est défini comme étant le temps séparant le début de l’activation de deux capteurs successifs par un même véhicule (Réf. NF P 99 300 : Données routières, élaboration, stockage, diffusion – Unités de mesure et de traitement – Nature, exactitude des données de trafic routier et séquencement métrologique).</w:t>
       </w:r>
     </w:p>
     <w:p>
       <w:pPr>
         <w:rPr>
-          <w:rFonts w:cs="Arial"/>
-          <w:color w:val="484D7A"/>
-        </w:rPr>
-      </w:pPr>
-    </w:p>
-    <w:p>
-      <w:pPr>
-        <w:pStyle w:val="Titre2"/>
-        <w:rPr>
-          <w:color w:val="1F4D78" w:themeColor="accent1" w:themeShade="7F"/>
-        </w:rPr>
-      </w:pPr>
-      <w:bookmarkStart w:id="7" w:name="_Toc80176499"/>
-      <w:r>
-        <w:t>Vitesse moyenne</w:t>
-      </w:r>
-      <w:bookmarkEnd w:id="7"/>
-      <w:r>
-        <w:t xml:space="preserve"> </w:t>
-      </w:r>
-    </w:p>
-    <w:p>
-      <w:pPr>
+          <w:b/>
+          <w:i/>
+          <w:color w:val="FF0000"/>
+          <w:sz w:val="20"/>
+        </w:rPr>
+      </w:pPr>
+      <w:r>
         <w:rPr>
           <w:rFonts w:cs="Arial"/>
           <w:color w:val="484D7A"/>
           <w:sz w:val="20"/>
           <w:szCs w:val="20"/>
         </w:rPr>
-      </w:pPr>
+        <w:t>Dans le cas des « barrières laser » cela correspond à l’écart entre les deux horodate</w:t>
+      </w:r>
       <w:r>
         <w:rPr>
           <w:rFonts w:cs="Arial"/>
@@ -10339,45 +10141,16 @@
           <w:sz w:val="20"/>
           <w:szCs w:val="20"/>
         </w:rPr>
-        <w:t>La vitesse moyenne est représentée par la distance entre les barrières divisée par le Temps vitesse.</w:t>
-      </w:r>
-    </w:p>
-    <w:p>
-      <w:pPr>
+        <w:t>s</w:t>
+      </w:r>
+      <w:r>
         <w:rPr>
           <w:rFonts w:cs="Arial"/>
           <w:color w:val="484D7A"/>
           <w:sz w:val="20"/>
           <w:szCs w:val="20"/>
         </w:rPr>
-      </w:pPr>
-      <w:r>
-        <w:rPr>
-          <w:rFonts w:cs="Arial"/>
-          <w:color w:val="484D7A"/>
-          <w:sz w:val="20"/>
-          <w:szCs w:val="20"/>
-        </w:rPr>
-        <w:t>Le temps vitesse est défini comme étant le temps séparant le début de l’activation de deux capteurs successifs par un même véhicule (Réf. NF P 99 300 : Données routières, élaboration, stockage, diffusion – Unités de mesure et de traitement – Nature, exactitude des données de trafic routier et séquencement métrologique).</w:t>
-      </w:r>
-    </w:p>
-    <w:p>
-      <w:pPr>
-        <w:rPr>
-          <w:b/>
-          <w:i/>
-          <w:color w:val="FF0000"/>
-          <w:sz w:val="20"/>
-        </w:rPr>
-      </w:pPr>
-      <w:r>
-        <w:rPr>
-          <w:rFonts w:cs="Arial"/>
-          <w:color w:val="484D7A"/>
-          <w:sz w:val="20"/>
-          <w:szCs w:val="20"/>
-        </w:rPr>
-        <w:t>Dans le cas des « barrières laser » cela correspond à l’écart entre les deux horodate d’entrée pour un même véhicule.</w:t>
+        <w:t xml:space="preserve"> d’entrée pour un même véhicule.</w:t>
       </w:r>
     </w:p>
     <w:p>
@@ -17211,7 +16984,7 @@
 </file>
 
 <file path=word/endnotes.xml><?xml version="1.0" encoding="utf-8"?>
-<w:endnotes xmlns:wpc="http://schemas.microsoft.com/office/word/2010/wordprocessingCanvas" xmlns:cx="http://schemas.microsoft.com/office/drawing/2014/chartex" xmlns:cx1="http://schemas.microsoft.com/office/drawing/2015/9/8/chartex" xmlns:cx2="http://schemas.microsoft.com/office/drawing/2015/10/21/chartex" xmlns:cx3="http://schemas.microsoft.com/office/drawing/2016/5/9/chartex" xmlns:cx4="http://schemas.microsoft.com/office/drawing/2016/5/10/chartex" xmlns:cx5="http://schemas.microsoft.com/office/drawing/2016/5/11/chartex" xmlns:cx6="http://schemas.microsoft.com/office/drawing/2016/5/12/chartex" xmlns:cx7="http://schemas.microsoft.com/office/drawing/2016/5/13/chartex" xmlns:cx8="http://schemas.microsoft.com/office/drawing/2016/5/14/chartex" xmlns:mc="http://schemas.openxmlformats.org/markup-compatibility/2006" xmlns:aink="http://schemas.microsoft.com/office/drawing/2016/ink" xmlns:am3d="http://schemas.microsoft.com/office/drawing/2017/model3d" xmlns:o="urn:schemas-microsoft-com:office:office" xmlns:r="http://schemas.openxmlformats.org/officeDocument/2006/relationships" xmlns:m="http://schemas.openxmlformats.org/officeDocument/2006/math" xmlns:v="urn:schemas-microsoft-com:vml" xmlns:wp14="http://schemas.microsoft.com/office/word/2010/wordprocessingDrawing" xmlns:wp="http://schemas.openxmlformats.org/drawingml/2006/wordprocessingDrawing" xmlns:w10="urn:schemas-microsoft-com:office:word" xmlns:w="http://schemas.openxmlformats.org/wordprocessingml/2006/main" xmlns:w14="http://schemas.microsoft.com/office/word/2010/wordml" xmlns:w15="http://schemas.microsoft.com/office/word/2012/wordml" xmlns:w16cex="http://schemas.microsoft.com/office/word/2018/wordml/cex" xmlns:w16cid="http://schemas.microsoft.com/office/word/2016/wordml/cid" xmlns:w16="http://schemas.microsoft.com/office/word/2018/wordml" xmlns:w16se="http://schemas.microsoft.com/office/word/2015/wordml/symex" xmlns:wpg="http://schemas.microsoft.com/office/word/2010/wordprocessingGroup" xmlns:wpi="http://schemas.microsoft.com/office/word/2010/wordprocessingInk" xmlns:wne="http://schemas.microsoft.com/office/word/2006/wordml" xmlns:wps="http://schemas.microsoft.com/office/word/2010/wordprocessingShape" mc:Ignorable="w14 w15 w16se w16cid w16 w16cex wp14">
+<w:endnotes xmlns:wpc="http://schemas.microsoft.com/office/word/2010/wordprocessingCanvas" xmlns:cx="http://schemas.microsoft.com/office/drawing/2014/chartex" xmlns:cx1="http://schemas.microsoft.com/office/drawing/2015/9/8/chartex" xmlns:cx2="http://schemas.microsoft.com/office/drawing/2015/10/21/chartex" xmlns:cx3="http://schemas.microsoft.com/office/drawing/2016/5/9/chartex" xmlns:cx4="http://schemas.microsoft.com/office/drawing/2016/5/10/chartex" xmlns:cx5="http://schemas.microsoft.com/office/drawing/2016/5/11/chartex" xmlns:cx6="http://schemas.microsoft.com/office/drawing/2016/5/12/chartex" xmlns:cx7="http://schemas.microsoft.com/office/drawing/2016/5/13/chartex" xmlns:cx8="http://schemas.microsoft.com/office/drawing/2016/5/14/chartex" xmlns:mc="http://schemas.openxmlformats.org/markup-compatibility/2006" xmlns:aink="http://schemas.microsoft.com/office/drawing/2016/ink" xmlns:am3d="http://schemas.microsoft.com/office/drawing/2017/model3d" xmlns:o="urn:schemas-microsoft-com:office:office" xmlns:oel="http://schemas.microsoft.com/office/2019/extlst" xmlns:r="http://schemas.openxmlformats.org/officeDocument/2006/relationships" xmlns:m="http://schemas.openxmlformats.org/officeDocument/2006/math" xmlns:v="urn:schemas-microsoft-com:vml" xmlns:wp14="http://schemas.microsoft.com/office/word/2010/wordprocessingDrawing" xmlns:wp="http://schemas.openxmlformats.org/drawingml/2006/wordprocessingDrawing" xmlns:w10="urn:schemas-microsoft-com:office:word" xmlns:w="http://schemas.openxmlformats.org/wordprocessingml/2006/main" xmlns:w14="http://schemas.microsoft.com/office/word/2010/wordml" xmlns:w15="http://schemas.microsoft.com/office/word/2012/wordml" xmlns:w16cex="http://schemas.microsoft.com/office/word/2018/wordml/cex" xmlns:w16cid="http://schemas.microsoft.com/office/word/2016/wordml/cid" xmlns:w16="http://schemas.microsoft.com/office/word/2018/wordml" xmlns:w16sdtdh="http://schemas.microsoft.com/office/word/2020/wordml/sdtdatahash" xmlns:w16se="http://schemas.microsoft.com/office/word/2015/wordml/symex" xmlns:wpg="http://schemas.microsoft.com/office/word/2010/wordprocessingGroup" xmlns:wpi="http://schemas.microsoft.com/office/word/2010/wordprocessingInk" xmlns:wne="http://schemas.microsoft.com/office/word/2006/wordml" xmlns:wps="http://schemas.microsoft.com/office/word/2010/wordprocessingShape" mc:Ignorable="w14 w15 w16se w16cid w16 w16cex w16sdtdh wp14">
   <w:endnote w:type="separator" w:id="-1">
     <w:p>
       <w:r>
@@ -17230,7 +17003,7 @@
 </file>
 
 <file path=word/footer1.xml><?xml version="1.0" encoding="utf-8"?>
-<w:ftr xmlns:wpc="http://schemas.microsoft.com/office/word/2010/wordprocessingCanvas" xmlns:cx="http://schemas.microsoft.com/office/drawing/2014/chartex" xmlns:cx1="http://schemas.microsoft.com/office/drawing/2015/9/8/chartex" xmlns:cx2="http://schemas.microsoft.com/office/drawing/2015/10/21/chartex" xmlns:cx3="http://schemas.microsoft.com/office/drawing/2016/5/9/chartex" xmlns:cx4="http://schemas.microsoft.com/office/drawing/2016/5/10/chartex" xmlns:cx5="http://schemas.microsoft.com/office/drawing/2016/5/11/chartex" xmlns:cx6="http://schemas.microsoft.com/office/drawing/2016/5/12/chartex" xmlns:cx7="http://schemas.microsoft.com/office/drawing/2016/5/13/chartex" xmlns:cx8="http://schemas.microsoft.com/office/drawing/2016/5/14/chartex" xmlns:mc="http://schemas.openxmlformats.org/markup-compatibility/2006" xmlns:aink="http://schemas.microsoft.com/office/drawing/2016/ink" xmlns:am3d="http://schemas.microsoft.com/office/drawing/2017/model3d" xmlns:o="urn:schemas-microsoft-com:office:office" xmlns:r="http://schemas.openxmlformats.org/officeDocument/2006/relationships" xmlns:m="http://schemas.openxmlformats.org/officeDocument/2006/math" xmlns:v="urn:schemas-microsoft-com:vml" xmlns:wp14="http://schemas.microsoft.com/office/word/2010/wordprocessingDrawing" xmlns:wp="http://schemas.openxmlformats.org/drawingml/2006/wordprocessingDrawing" xmlns:w10="urn:schemas-microsoft-com:office:word" xmlns:w="http://schemas.openxmlformats.org/wordprocessingml/2006/main" xmlns:w14="http://schemas.microsoft.com/office/word/2010/wordml" xmlns:w15="http://schemas.microsoft.com/office/word/2012/wordml" xmlns:w16cex="http://schemas.microsoft.com/office/word/2018/wordml/cex" xmlns:w16cid="http://schemas.microsoft.com/office/word/2016/wordml/cid" xmlns:w16="http://schemas.microsoft.com/office/word/2018/wordml" xmlns:w16se="http://schemas.microsoft.com/office/word/2015/wordml/symex" xmlns:wpg="http://schemas.microsoft.com/office/word/2010/wordprocessingGroup" xmlns:wpi="http://schemas.microsoft.com/office/word/2010/wordprocessingInk" xmlns:wne="http://schemas.microsoft.com/office/word/2006/wordml" xmlns:wps="http://schemas.microsoft.com/office/word/2010/wordprocessingShape" mc:Ignorable="w14 w15 w16se w16cid w16 w16cex wp14">
+<w:ftr xmlns:wpc="http://schemas.microsoft.com/office/word/2010/wordprocessingCanvas" xmlns:cx="http://schemas.microsoft.com/office/drawing/2014/chartex" xmlns:cx1="http://schemas.microsoft.com/office/drawing/2015/9/8/chartex" xmlns:cx2="http://schemas.microsoft.com/office/drawing/2015/10/21/chartex" xmlns:cx3="http://schemas.microsoft.com/office/drawing/2016/5/9/chartex" xmlns:cx4="http://schemas.microsoft.com/office/drawing/2016/5/10/chartex" xmlns:cx5="http://schemas.microsoft.com/office/drawing/2016/5/11/chartex" xmlns:cx6="http://schemas.microsoft.com/office/drawing/2016/5/12/chartex" xmlns:cx7="http://schemas.microsoft.com/office/drawing/2016/5/13/chartex" xmlns:cx8="http://schemas.microsoft.com/office/drawing/2016/5/14/chartex" xmlns:mc="http://schemas.openxmlformats.org/markup-compatibility/2006" xmlns:aink="http://schemas.microsoft.com/office/drawing/2016/ink" xmlns:am3d="http://schemas.microsoft.com/office/drawing/2017/model3d" xmlns:o="urn:schemas-microsoft-com:office:office" xmlns:oel="http://schemas.microsoft.com/office/2019/extlst" xmlns:r="http://schemas.openxmlformats.org/officeDocument/2006/relationships" xmlns:m="http://schemas.openxmlformats.org/officeDocument/2006/math" xmlns:v="urn:schemas-microsoft-com:vml" xmlns:wp14="http://schemas.microsoft.com/office/word/2010/wordprocessingDrawing" xmlns:wp="http://schemas.openxmlformats.org/drawingml/2006/wordprocessingDrawing" xmlns:w10="urn:schemas-microsoft-com:office:word" xmlns:w="http://schemas.openxmlformats.org/wordprocessingml/2006/main" xmlns:w14="http://schemas.microsoft.com/office/word/2010/wordml" xmlns:w15="http://schemas.microsoft.com/office/word/2012/wordml" xmlns:w16cex="http://schemas.microsoft.com/office/word/2018/wordml/cex" xmlns:w16cid="http://schemas.microsoft.com/office/word/2016/wordml/cid" xmlns:w16="http://schemas.microsoft.com/office/word/2018/wordml" xmlns:w16sdtdh="http://schemas.microsoft.com/office/word/2020/wordml/sdtdatahash" xmlns:w16se="http://schemas.microsoft.com/office/word/2015/wordml/symex" xmlns:wpg="http://schemas.microsoft.com/office/word/2010/wordprocessingGroup" xmlns:wpi="http://schemas.microsoft.com/office/word/2010/wordprocessingInk" xmlns:wne="http://schemas.microsoft.com/office/word/2006/wordml" xmlns:wps="http://schemas.microsoft.com/office/word/2010/wordprocessingShape" mc:Ignorable="w14 w15 w16se w16cid w16 w16cex w16sdtdh wp14">
   <w:p>
     <w:pPr>
       <w:pStyle w:val="Pieddepage"/>
@@ -17314,31 +17087,16 @@
       </w:rPr>
       <w:t>/</w:t>
     </w:r>
-    <w:r>
-      <w:fldChar w:fldCharType="begin"/>
-    </w:r>
-    <w:r>
-      <w:instrText xml:space="preserve"> NUMPAGES   \* MERGEFORMAT </w:instrText>
-    </w:r>
-    <w:r>
-      <w:fldChar w:fldCharType="separate"/>
-    </w:r>
-    <w:r>
-      <w:rPr>
-        <w:rStyle w:val="Numrodepage"/>
-        <w:noProof/>
-        <w:sz w:val="20"/>
-      </w:rPr>
-      <w:t>14</w:t>
-    </w:r>
-    <w:r>
-      <w:rPr>
-        <w:rStyle w:val="Numrodepage"/>
-        <w:noProof/>
-        <w:sz w:val="20"/>
-      </w:rPr>
-      <w:fldChar w:fldCharType="end"/>
-    </w:r>
+    <w:fldSimple w:instr=" NUMPAGES   \* MERGEFORMAT ">
+      <w:r>
+        <w:rPr>
+          <w:rStyle w:val="Numrodepage"/>
+          <w:noProof/>
+          <w:sz w:val="20"/>
+        </w:rPr>
+        <w:t>14</w:t>
+      </w:r>
+    </w:fldSimple>
     <w:r>
       <w:rPr>
         <w:rStyle w:val="Numrodepage"/>
@@ -17361,7 +17119,7 @@
 </file>
 
 <file path=word/footnotes.xml><?xml version="1.0" encoding="utf-8"?>
-<w:footnotes xmlns:wpc="http://schemas.microsoft.com/office/word/2010/wordprocessingCanvas" xmlns:cx="http://schemas.microsoft.com/office/drawing/2014/chartex" xmlns:cx1="http://schemas.microsoft.com/office/drawing/2015/9/8/chartex" xmlns:cx2="http://schemas.microsoft.com/office/drawing/2015/10/21/chartex" xmlns:cx3="http://schemas.microsoft.com/office/drawing/2016/5/9/chartex" xmlns:cx4="http://schemas.microsoft.com/office/drawing/2016/5/10/chartex" xmlns:cx5="http://schemas.microsoft.com/office/drawing/2016/5/11/chartex" xmlns:cx6="http://schemas.microsoft.com/office/drawing/2016/5/12/chartex" xmlns:cx7="http://schemas.microsoft.com/office/drawing/2016/5/13/chartex" xmlns:cx8="http://schemas.microsoft.com/office/drawing/2016/5/14/chartex" xmlns:mc="http://schemas.openxmlformats.org/markup-compatibility/2006" xmlns:aink="http://schemas.microsoft.com/office/drawing/2016/ink" xmlns:am3d="http://schemas.microsoft.com/office/drawing/2017/model3d" xmlns:o="urn:schemas-microsoft-com:office:office" xmlns:r="http://schemas.openxmlformats.org/officeDocument/2006/relationships" xmlns:m="http://schemas.openxmlformats.org/officeDocument/2006/math" xmlns:v="urn:schemas-microsoft-com:vml" xmlns:wp14="http://schemas.microsoft.com/office/word/2010/wordprocessingDrawing" xmlns:wp="http://schemas.openxmlformats.org/drawingml/2006/wordprocessingDrawing" xmlns:w10="urn:schemas-microsoft-com:office:word" xmlns:w="http://schemas.openxmlformats.org/wordprocessingml/2006/main" xmlns:w14="http://schemas.microsoft.com/office/word/2010/wordml" xmlns:w15="http://schemas.microsoft.com/office/word/2012/wordml" xmlns:w16cex="http://schemas.microsoft.com/office/word/2018/wordml/cex" xmlns:w16cid="http://schemas.microsoft.com/office/word/2016/wordml/cid" xmlns:w16="http://schemas.microsoft.com/office/word/2018/wordml" xmlns:w16se="http://schemas.microsoft.com/office/word/2015/wordml/symex" xmlns:wpg="http://schemas.microsoft.com/office/word/2010/wordprocessingGroup" xmlns:wpi="http://schemas.microsoft.com/office/word/2010/wordprocessingInk" xmlns:wne="http://schemas.microsoft.com/office/word/2006/wordml" xmlns:wps="http://schemas.microsoft.com/office/word/2010/wordprocessingShape" mc:Ignorable="w14 w15 w16se w16cid w16 w16cex wp14">
+<w:footnotes xmlns:wpc="http://schemas.microsoft.com/office/word/2010/wordprocessingCanvas" xmlns:cx="http://schemas.microsoft.com/office/drawing/2014/chartex" xmlns:cx1="http://schemas.microsoft.com/office/drawing/2015/9/8/chartex" xmlns:cx2="http://schemas.microsoft.com/office/drawing/2015/10/21/chartex" xmlns:cx3="http://schemas.microsoft.com/office/drawing/2016/5/9/chartex" xmlns:cx4="http://schemas.microsoft.com/office/drawing/2016/5/10/chartex" xmlns:cx5="http://schemas.microsoft.com/office/drawing/2016/5/11/chartex" xmlns:cx6="http://schemas.microsoft.com/office/drawing/2016/5/12/chartex" xmlns:cx7="http://schemas.microsoft.com/office/drawing/2016/5/13/chartex" xmlns:cx8="http://schemas.microsoft.com/office/drawing/2016/5/14/chartex" xmlns:mc="http://schemas.openxmlformats.org/markup-compatibility/2006" xmlns:aink="http://schemas.microsoft.com/office/drawing/2016/ink" xmlns:am3d="http://schemas.microsoft.com/office/drawing/2017/model3d" xmlns:o="urn:schemas-microsoft-com:office:office" xmlns:oel="http://schemas.microsoft.com/office/2019/extlst" xmlns:r="http://schemas.openxmlformats.org/officeDocument/2006/relationships" xmlns:m="http://schemas.openxmlformats.org/officeDocument/2006/math" xmlns:v="urn:schemas-microsoft-com:vml" xmlns:wp14="http://schemas.microsoft.com/office/word/2010/wordprocessingDrawing" xmlns:wp="http://schemas.openxmlformats.org/drawingml/2006/wordprocessingDrawing" xmlns:w10="urn:schemas-microsoft-com:office:word" xmlns:w="http://schemas.openxmlformats.org/wordprocessingml/2006/main" xmlns:w14="http://schemas.microsoft.com/office/word/2010/wordml" xmlns:w15="http://schemas.microsoft.com/office/word/2012/wordml" xmlns:w16cex="http://schemas.microsoft.com/office/word/2018/wordml/cex" xmlns:w16cid="http://schemas.microsoft.com/office/word/2016/wordml/cid" xmlns:w16="http://schemas.microsoft.com/office/word/2018/wordml" xmlns:w16sdtdh="http://schemas.microsoft.com/office/word/2020/wordml/sdtdatahash" xmlns:w16se="http://schemas.microsoft.com/office/word/2015/wordml/symex" xmlns:wpg="http://schemas.microsoft.com/office/word/2010/wordprocessingGroup" xmlns:wpi="http://schemas.microsoft.com/office/word/2010/wordprocessingInk" xmlns:wne="http://schemas.microsoft.com/office/word/2006/wordml" xmlns:wps="http://schemas.microsoft.com/office/word/2010/wordprocessingShape" mc:Ignorable="w14 w15 w16se w16cid w16 w16cex w16sdtdh wp14">
   <w:footnote w:type="separator" w:id="-1">
     <w:p>
       <w:r>
@@ -17380,7 +17138,7 @@
 </file>
 
 <file path=word/numbering.xml><?xml version="1.0" encoding="utf-8"?>
-<w:numbering xmlns:wpc="http://schemas.microsoft.com/office/word/2010/wordprocessingCanvas" xmlns:cx="http://schemas.microsoft.com/office/drawing/2014/chartex" xmlns:cx1="http://schemas.microsoft.com/office/drawing/2015/9/8/chartex" xmlns:cx2="http://schemas.microsoft.com/office/drawing/2015/10/21/chartex" xmlns:cx3="http://schemas.microsoft.com/office/drawing/2016/5/9/chartex" xmlns:cx4="http://schemas.microsoft.com/office/drawing/2016/5/10/chartex" xmlns:cx5="http://schemas.microsoft.com/office/drawing/2016/5/11/chartex" xmlns:cx6="http://schemas.microsoft.com/office/drawing/2016/5/12/chartex" xmlns:cx7="http://schemas.microsoft.com/office/drawing/2016/5/13/chartex" xmlns:cx8="http://schemas.microsoft.com/office/drawing/2016/5/14/chartex" xmlns:mc="http://schemas.openxmlformats.org/markup-compatibility/2006" xmlns:aink="http://schemas.microsoft.com/office/drawing/2016/ink" xmlns:am3d="http://schemas.microsoft.com/office/drawing/2017/model3d" xmlns:o="urn:schemas-microsoft-com:office:office" xmlns:r="http://schemas.openxmlformats.org/officeDocument/2006/relationships" xmlns:m="http://schemas.openxmlformats.org/officeDocument/2006/math" xmlns:v="urn:schemas-microsoft-com:vml" xmlns:wp14="http://schemas.microsoft.com/office/word/2010/wordprocessingDrawing" xmlns:wp="http://schemas.openxmlformats.org/drawingml/2006/wordprocessingDrawing" xmlns:w10="urn:schemas-microsoft-com:office:word" xmlns:w="http://schemas.openxmlformats.org/wordprocessingml/2006/main" xmlns:w14="http://schemas.microsoft.com/office/word/2010/wordml" xmlns:w15="http://schemas.microsoft.com/office/word/2012/wordml" xmlns:w16cex="http://schemas.microsoft.com/office/word/2018/wordml/cex" xmlns:w16cid="http://schemas.microsoft.com/office/word/2016/wordml/cid" xmlns:w16="http://schemas.microsoft.com/office/word/2018/wordml" xmlns:w16se="http://schemas.microsoft.com/office/word/2015/wordml/symex" xmlns:wpg="http://schemas.microsoft.com/office/word/2010/wordprocessingGroup" xmlns:wpi="http://schemas.microsoft.com/office/word/2010/wordprocessingInk" xmlns:wne="http://schemas.microsoft.com/office/word/2006/wordml" xmlns:wps="http://schemas.microsoft.com/office/word/2010/wordprocessingShape" mc:Ignorable="w14 w15 w16se w16cid w16 w16cex wp14">
+<w:numbering xmlns:wpc="http://schemas.microsoft.com/office/word/2010/wordprocessingCanvas" xmlns:cx="http://schemas.microsoft.com/office/drawing/2014/chartex" xmlns:cx1="http://schemas.microsoft.com/office/drawing/2015/9/8/chartex" xmlns:cx2="http://schemas.microsoft.com/office/drawing/2015/10/21/chartex" xmlns:cx3="http://schemas.microsoft.com/office/drawing/2016/5/9/chartex" xmlns:cx4="http://schemas.microsoft.com/office/drawing/2016/5/10/chartex" xmlns:cx5="http://schemas.microsoft.com/office/drawing/2016/5/11/chartex" xmlns:cx6="http://schemas.microsoft.com/office/drawing/2016/5/12/chartex" xmlns:cx7="http://schemas.microsoft.com/office/drawing/2016/5/13/chartex" xmlns:cx8="http://schemas.microsoft.com/office/drawing/2016/5/14/chartex" xmlns:mc="http://schemas.openxmlformats.org/markup-compatibility/2006" xmlns:aink="http://schemas.microsoft.com/office/drawing/2016/ink" xmlns:am3d="http://schemas.microsoft.com/office/drawing/2017/model3d" xmlns:o="urn:schemas-microsoft-com:office:office" xmlns:oel="http://schemas.microsoft.com/office/2019/extlst" xmlns:r="http://schemas.openxmlformats.org/officeDocument/2006/relationships" xmlns:m="http://schemas.openxmlformats.org/officeDocument/2006/math" xmlns:v="urn:schemas-microsoft-com:vml" xmlns:wp14="http://schemas.microsoft.com/office/word/2010/wordprocessingDrawing" xmlns:wp="http://schemas.openxmlformats.org/drawingml/2006/wordprocessingDrawing" xmlns:w10="urn:schemas-microsoft-com:office:word" xmlns:w="http://schemas.openxmlformats.org/wordprocessingml/2006/main" xmlns:w14="http://schemas.microsoft.com/office/word/2010/wordml" xmlns:w15="http://schemas.microsoft.com/office/word/2012/wordml" xmlns:w16cex="http://schemas.microsoft.com/office/word/2018/wordml/cex" xmlns:w16cid="http://schemas.microsoft.com/office/word/2016/wordml/cid" xmlns:w16="http://schemas.microsoft.com/office/word/2018/wordml" xmlns:w16sdtdh="http://schemas.microsoft.com/office/word/2020/wordml/sdtdatahash" xmlns:w16se="http://schemas.microsoft.com/office/word/2015/wordml/symex" xmlns:wpg="http://schemas.microsoft.com/office/word/2010/wordprocessingGroup" xmlns:wpi="http://schemas.microsoft.com/office/word/2010/wordprocessingInk" xmlns:wne="http://schemas.microsoft.com/office/word/2006/wordml" xmlns:wps="http://schemas.microsoft.com/office/word/2010/wordprocessingShape" mc:Ignorable="w14 w15 w16se w16cid w16 w16cex w16sdtdh wp14">
   <w:abstractNum w:abstractNumId="0" w15:restartNumberingAfterBreak="0">
     <w:nsid w:val="026340B1"/>
     <w:multiLevelType w:val="hybridMultilevel"/>
@@ -18785,28 +18543,28 @@
       </w:rPr>
     </w:lvl>
   </w:abstractNum>
-  <w:num w:numId="1">
+  <w:num w:numId="1" w16cid:durableId="1691763342">
     <w:abstractNumId w:val="13"/>
   </w:num>
-  <w:num w:numId="2">
+  <w:num w:numId="2" w16cid:durableId="358163360">
     <w:abstractNumId w:val="6"/>
   </w:num>
-  <w:num w:numId="3">
+  <w:num w:numId="3" w16cid:durableId="1176463576">
     <w:abstractNumId w:val="5"/>
   </w:num>
-  <w:num w:numId="4">
+  <w:num w:numId="4" w16cid:durableId="958292718">
     <w:abstractNumId w:val="10"/>
   </w:num>
-  <w:num w:numId="5">
+  <w:num w:numId="5" w16cid:durableId="500894803">
     <w:abstractNumId w:val="2"/>
   </w:num>
-  <w:num w:numId="6">
+  <w:num w:numId="6" w16cid:durableId="2709799">
     <w:abstractNumId w:val="3"/>
   </w:num>
-  <w:num w:numId="7">
+  <w:num w:numId="7" w16cid:durableId="1796100464">
     <w:abstractNumId w:val="12"/>
   </w:num>
-  <w:num w:numId="8">
+  <w:num w:numId="8" w16cid:durableId="925455001">
     <w:abstractNumId w:val="1"/>
     <w:lvlOverride w:ilvl="0">
       <w:startOverride w:val="1"/>
@@ -18836,29 +18594,29 @@
       <w:startOverride w:val="1"/>
     </w:lvlOverride>
   </w:num>
-  <w:num w:numId="9">
+  <w:num w:numId="9" w16cid:durableId="1883517589">
     <w:abstractNumId w:val="4"/>
   </w:num>
-  <w:num w:numId="10">
+  <w:num w:numId="10" w16cid:durableId="101189936">
     <w:abstractNumId w:val="0"/>
   </w:num>
-  <w:num w:numId="11">
+  <w:num w:numId="11" w16cid:durableId="1097291593">
     <w:abstractNumId w:val="7"/>
   </w:num>
-  <w:num w:numId="12">
+  <w:num w:numId="12" w16cid:durableId="364798057">
     <w:abstractNumId w:val="8"/>
   </w:num>
-  <w:num w:numId="13">
+  <w:num w:numId="13" w16cid:durableId="2082940226">
     <w:abstractNumId w:val="11"/>
   </w:num>
-  <w:num w:numId="14">
+  <w:num w:numId="14" w16cid:durableId="2052992040">
     <w:abstractNumId w:val="9"/>
   </w:num>
 </w:numbering>
 </file>
 
 <file path=word/styles.xml><?xml version="1.0" encoding="utf-8"?>
-<w:styles xmlns:mc="http://schemas.openxmlformats.org/markup-compatibility/2006" xmlns:r="http://schemas.openxmlformats.org/officeDocument/2006/relationships" xmlns:w="http://schemas.openxmlformats.org/wordprocessingml/2006/main" xmlns:w14="http://schemas.microsoft.com/office/word/2010/wordml" xmlns:w15="http://schemas.microsoft.com/office/word/2012/wordml" xmlns:w16cex="http://schemas.microsoft.com/office/word/2018/wordml/cex" xmlns:w16cid="http://schemas.microsoft.com/office/word/2016/wordml/cid" xmlns:w16="http://schemas.microsoft.com/office/word/2018/wordml" xmlns:w16se="http://schemas.microsoft.com/office/word/2015/wordml/symex" mc:Ignorable="w14 w15 w16se w16cid w16 w16cex">
+<w:styles xmlns:mc="http://schemas.openxmlformats.org/markup-compatibility/2006" xmlns:r="http://schemas.openxmlformats.org/officeDocument/2006/relationships" xmlns:w="http://schemas.openxmlformats.org/wordprocessingml/2006/main" xmlns:w14="http://schemas.microsoft.com/office/word/2010/wordml" xmlns:w15="http://schemas.microsoft.com/office/word/2012/wordml" xmlns:w16cex="http://schemas.microsoft.com/office/word/2018/wordml/cex" xmlns:w16cid="http://schemas.microsoft.com/office/word/2016/wordml/cid" xmlns:w16="http://schemas.microsoft.com/office/word/2018/wordml" xmlns:w16sdtdh="http://schemas.microsoft.com/office/word/2020/wordml/sdtdatahash" xmlns:w16se="http://schemas.microsoft.com/office/word/2015/wordml/symex" mc:Ignorable="w14 w15 w16se w16cid w16 w16cex w16sdtdh">
   <w:docDefaults>
     <w:rPrDefault>
       <w:rPr>
@@ -19775,6 +19533,21 @@
 </file>
 
 <file path=customXml/item2.xml><?xml version="1.0" encoding="utf-8"?>
+<p:properties xmlns:p="http://schemas.microsoft.com/office/2006/metadata/properties" xmlns:xsi="http://www.w3.org/2001/XMLSchema-instance" xmlns:pc="http://schemas.microsoft.com/office/infopath/2007/PartnerControls">
+  <documentManagement/>
+</p:properties>
+</file>
+
+<file path=customXml/item3.xml><?xml version="1.0" encoding="utf-8"?>
+<?mso-contentType ?>
+<FormTemplates xmlns="http://schemas.microsoft.com/sharepoint/v3/contenttype/forms">
+  <Display>DocumentLibraryForm</Display>
+  <Edit>DocumentLibraryForm</Edit>
+  <New>DocumentLibraryForm</New>
+</FormTemplates>
+</file>
+
+<file path=customXml/item4.xml><?xml version="1.0" encoding="utf-8"?>
 <ct:contentTypeSchema xmlns:ct="http://schemas.microsoft.com/office/2006/metadata/contentType" xmlns:ma="http://schemas.microsoft.com/office/2006/metadata/properties/metaAttributes" ct:_="" ma:_="" ma:contentTypeName="Document" ma:contentTypeID="0x010100281C00B2C48E7443BFE0D87938EFA765" ma:contentTypeVersion="6" ma:contentTypeDescription="Crée un document." ma:contentTypeScope="" ma:versionID="51fe546bcdd9a00c8b9e4ead87acf026">
   <xsd:schema xmlns:xsd="http://www.w3.org/2001/XMLSchema" xmlns:xs="http://www.w3.org/2001/XMLSchema" xmlns:p="http://schemas.microsoft.com/office/2006/metadata/properties" xmlns:ns2="b3dbafa4-2ebc-4c9e-8574-45fc1c585b48" targetNamespace="http://schemas.microsoft.com/office/2006/metadata/properties" ma:root="true" ma:fieldsID="f850aab0c93734995afc92cceaa6adc8" ns2:_="">
     <xsd:import namespace="b3dbafa4-2ebc-4c9e-8574-45fc1c585b48"/>
@@ -19932,21 +19705,6 @@
 </ct:contentTypeSchema>
 </file>
 
-<file path=customXml/item3.xml><?xml version="1.0" encoding="utf-8"?>
-<?mso-contentType ?>
-<FormTemplates xmlns="http://schemas.microsoft.com/sharepoint/v3/contenttype/forms">
-  <Display>DocumentLibraryForm</Display>
-  <Edit>DocumentLibraryForm</Edit>
-  <New>DocumentLibraryForm</New>
-</FormTemplates>
-</file>
-
-<file path=customXml/item4.xml><?xml version="1.0" encoding="utf-8"?>
-<p:properties xmlns:p="http://schemas.microsoft.com/office/2006/metadata/properties" xmlns:xsi="http://www.w3.org/2001/XMLSchema-instance" xmlns:pc="http://schemas.microsoft.com/office/infopath/2007/PartnerControls">
-  <documentManagement/>
-</p:properties>
-</file>
-
 <file path=customXml/itemProps1.xml><?xml version="1.0" encoding="utf-8"?>
 <ds:datastoreItem xmlns:ds="http://schemas.openxmlformats.org/officeDocument/2006/customXml" ds:itemID="{9EF10837-4B37-4529-ACBC-FB52CFAB7C7B}">
   <ds:schemaRefs>
@@ -19956,13 +19714,36 @@
 </file>
 
 <file path=customXml/itemProps2.xml><?xml version="1.0" encoding="utf-8"?>
-<ds:datastoreItem xmlns:ds="http://schemas.openxmlformats.org/officeDocument/2006/customXml" ds:itemID="{0C5AB3AC-45D0-4E9E-9188-43A1751515E4}"/>
+<ds:datastoreItem xmlns:ds="http://schemas.openxmlformats.org/officeDocument/2006/customXml" ds:itemID="{265F0852-1E6E-4088-9533-DC5ACB563656}">
+  <ds:schemaRefs>
+    <ds:schemaRef ds:uri="http://schemas.microsoft.com/office/2006/metadata/properties"/>
+    <ds:schemaRef ds:uri="http://schemas.microsoft.com/office/infopath/2007/PartnerControls"/>
+  </ds:schemaRefs>
+</ds:datastoreItem>
 </file>
 
 <file path=customXml/itemProps3.xml><?xml version="1.0" encoding="utf-8"?>
-<ds:datastoreItem xmlns:ds="http://schemas.openxmlformats.org/officeDocument/2006/customXml" ds:itemID="{6FC1DCA3-9DD9-4CC5-B504-2D9B23440F18}"/>
+<ds:datastoreItem xmlns:ds="http://schemas.openxmlformats.org/officeDocument/2006/customXml" ds:itemID="{6FC1DCA3-9DD9-4CC5-B504-2D9B23440F18}">
+  <ds:schemaRefs>
+    <ds:schemaRef ds:uri="http://schemas.microsoft.com/sharepoint/v3/contenttype/forms"/>
+  </ds:schemaRefs>
+</ds:datastoreItem>
 </file>
 
 <file path=customXml/itemProps4.xml><?xml version="1.0" encoding="utf-8"?>
-<ds:datastoreItem xmlns:ds="http://schemas.openxmlformats.org/officeDocument/2006/customXml" ds:itemID="{265F0852-1E6E-4088-9533-DC5ACB563656}"/>
+<ds:datastoreItem xmlns:ds="http://schemas.openxmlformats.org/officeDocument/2006/customXml" ds:itemID="{0C5AB3AC-45D0-4E9E-9188-43A1751515E4}">
+  <ds:schemaRefs>
+    <ds:schemaRef ds:uri="http://schemas.microsoft.com/office/2006/metadata/contentType"/>
+    <ds:schemaRef ds:uri="http://schemas.microsoft.com/office/2006/metadata/properties/metaAttributes"/>
+    <ds:schemaRef ds:uri="http://www.w3.org/2001/XMLSchema"/>
+    <ds:schemaRef ds:uri="http://schemas.microsoft.com/office/2006/metadata/properties"/>
+    <ds:schemaRef ds:uri="b3dbafa4-2ebc-4c9e-8574-45fc1c585b48"/>
+    <ds:schemaRef ds:uri="http://schemas.microsoft.com/office/2006/documentManagement/types"/>
+    <ds:schemaRef ds:uri="http://schemas.microsoft.com/office/infopath/2007/PartnerControls"/>
+    <ds:schemaRef ds:uri="http://schemas.openxmlformats.org/package/2006/metadata/core-properties"/>
+    <ds:schemaRef ds:uri="http://purl.org/dc/elements/1.1/"/>
+    <ds:schemaRef ds:uri="http://purl.org/dc/terms/"/>
+    <ds:schemaRef ds:uri="http://schemas.microsoft.com/internal/obd"/>
+  </ds:schemaRefs>
+</ds:datastoreItem>
 </file>
</xml_diff>